<commit_message>
updated with my extraction method
</commit_message>
<xml_diff>
--- a/6in6_ProjectETL_DataAnalyticsCareerLandscape_JG copy.docx
+++ b/6in6_ProjectETL_DataAnalyticsCareerLandscape_JG copy.docx
@@ -246,16 +246,15 @@
           <w:sz w:val="20"/>
           <w:szCs w:val="20"/>
         </w:rPr>
-        <w:t xml:space="preserve">Sara </w:t>
-      </w:r>
-      <w:proofErr w:type="spellStart"/>
+        <w:t>Sara Ho</w:t>
+      </w:r>
       <w:r>
         <w:rPr>
           <w:b w:val="0"/>
           <w:sz w:val="20"/>
           <w:szCs w:val="20"/>
         </w:rPr>
-        <w:t>Ho</w:t>
+        <w:t>v</w:t>
       </w:r>
       <w:r>
         <w:rPr>
@@ -263,7 +262,7 @@
           <w:sz w:val="20"/>
           <w:szCs w:val="20"/>
         </w:rPr>
-        <w:t>v</w:t>
+        <w:t>a</w:t>
       </w:r>
       <w:r>
         <w:rPr>
@@ -271,7 +270,7 @@
           <w:sz w:val="20"/>
           <w:szCs w:val="20"/>
         </w:rPr>
-        <w:t>a</w:t>
+        <w:t>k</w:t>
       </w:r>
       <w:r>
         <w:rPr>
@@ -279,7 +278,7 @@
           <w:sz w:val="20"/>
           <w:szCs w:val="20"/>
         </w:rPr>
-        <w:t>k</w:t>
+        <w:t>e</w:t>
       </w:r>
       <w:r>
         <w:rPr>
@@ -295,7 +294,7 @@
           <w:sz w:val="20"/>
           <w:szCs w:val="20"/>
         </w:rPr>
-        <w:t>e</w:t>
+        <w:t>m</w:t>
       </w:r>
       <w:r>
         <w:rPr>
@@ -303,17 +302,8 @@
           <w:sz w:val="20"/>
           <w:szCs w:val="20"/>
         </w:rPr>
-        <w:t>m</w:t>
-      </w:r>
-      <w:r>
-        <w:rPr>
-          <w:b w:val="0"/>
-          <w:sz w:val="20"/>
-          <w:szCs w:val="20"/>
-        </w:rPr>
         <w:t>ian</w:t>
       </w:r>
-      <w:proofErr w:type="spellEnd"/>
     </w:p>
     <w:p>
       <w:pPr>
@@ -3011,15 +3001,7 @@
         <w:t>Extraction of the Cost of Living</w:t>
       </w:r>
       <w:r>
-        <w:t xml:space="preserve"> information for Canadian cities from </w:t>
-      </w:r>
-      <w:proofErr w:type="spellStart"/>
-      <w:r>
-        <w:t>Numbeo</w:t>
-      </w:r>
-      <w:proofErr w:type="spellEnd"/>
-      <w:r>
-        <w:t xml:space="preserve"> website</w:t>
+        <w:t xml:space="preserve"> information for Canadian cities from Numbeo website</w:t>
       </w:r>
     </w:p>
     <w:p>
@@ -3043,13 +3025,8 @@
         </w:numPr>
       </w:pPr>
       <w:r>
-        <w:t xml:space="preserve">Transformation of the Data Analytics positions data focusing on locations and salary into a </w:t>
-      </w:r>
-      <w:proofErr w:type="spellStart"/>
-      <w:r>
-        <w:t>dataframe</w:t>
-      </w:r>
-      <w:proofErr w:type="spellEnd"/>
+        <w:t>Transformation of the Data Analytics positions data focusing on locations and salary into a dataframe</w:t>
+      </w:r>
     </w:p>
     <w:p>
       <w:pPr>
@@ -3060,15 +3037,7 @@
         </w:numPr>
       </w:pPr>
       <w:r>
-        <w:t xml:space="preserve">Amalgamation and transformation of the Cost of Living and population data into a </w:t>
-      </w:r>
-      <w:proofErr w:type="spellStart"/>
-      <w:r>
-        <w:t>dataframe</w:t>
-      </w:r>
-      <w:proofErr w:type="spellEnd"/>
-      <w:r>
-        <w:t xml:space="preserve"> based on Canadian Locations and their provinces</w:t>
+        <w:t>Amalgamation and transformation of the Cost of Living and population data into a dataframe based on Canadian Locations and their provinces</w:t>
       </w:r>
       <w:r>
         <w:t>/territories.</w:t>
@@ -3083,23 +3052,7 @@
         </w:numPr>
       </w:pPr>
       <w:r>
-        <w:t xml:space="preserve">Transformation Cost of Living and population </w:t>
-      </w:r>
-      <w:proofErr w:type="spellStart"/>
-      <w:r>
-        <w:t>dataframe</w:t>
-      </w:r>
-      <w:proofErr w:type="spellEnd"/>
-      <w:r>
-        <w:t xml:space="preserve"> to produce a </w:t>
-      </w:r>
-      <w:proofErr w:type="spellStart"/>
-      <w:r>
-        <w:t>dataframe</w:t>
-      </w:r>
-      <w:proofErr w:type="spellEnd"/>
-      <w:r>
-        <w:t xml:space="preserve"> </w:t>
+        <w:t xml:space="preserve">Transformation Cost of Living and population dataframe to produce a dataframe </w:t>
       </w:r>
       <w:r>
         <w:t>of aggregated data for each province/territory.</w:t>
@@ -3114,15 +3067,7 @@
         </w:numPr>
       </w:pPr>
       <w:r>
-        <w:t xml:space="preserve">The Load of all </w:t>
-      </w:r>
-      <w:proofErr w:type="spellStart"/>
-      <w:r>
-        <w:t>dataframes</w:t>
-      </w:r>
-      <w:proofErr w:type="spellEnd"/>
-      <w:r>
-        <w:t xml:space="preserve"> into a SQL database</w:t>
+        <w:t>The Load of all dataframes into a SQL database</w:t>
       </w:r>
     </w:p>
     <w:p>
@@ -3172,55 +3117,28 @@
         <w:pStyle w:val="Body1"/>
       </w:pPr>
       <w:r>
-        <w:t>Blah Blah Blah</w:t>
-      </w:r>
+        <w:t xml:space="preserve">The jobs listings were scraped from indeed.ca by searching for 'Data Analyst', 'Data Engineer', and 'Data Scientist' jobs in Canada. A multi-nested loop was created in Python that would extract city, company, job link, job title, location, salary, and company from the most recent 10 pages of listings for each or the three job titles. The script would detect whether the job title contained Analyst, Engineer, Scientist, or </w:t>
+      </w:r>
+      <w:proofErr w:type="gramStart"/>
+      <w:r>
+        <w:t>non of</w:t>
+      </w:r>
+      <w:proofErr w:type="gramEnd"/>
+      <w:r>
+        <w:t xml:space="preserve"> the above and assign the listing with one of four jobIDs. The script also split location into city and province and created new columns for each. Becuase the postings are dependent on users generating the content, the script had to handle for errors, such as filling location in as Canada rather than city and province, and placing job titles in multiple areas of the post. Variables were set and objects creted inside the loop and appended to an array of job postings outside the loop. Once the job list was created, it was able to be turned into a pandas dataframe for further munging and clean up.</w:t>
+      </w:r>
+      <w:bookmarkStart w:id="6" w:name="_GoBack"/>
+      <w:bookmarkEnd w:id="6"/>
     </w:p>
     <w:p>
       <w:pPr>
         <w:pStyle w:val="Body1"/>
       </w:pPr>
-    </w:p>
-    <w:p>
-      <w:pPr>
-        <w:pStyle w:val="Body1"/>
-      </w:pPr>
-      <w:r>
-        <w:t xml:space="preserve">The salaries for data analytics jobs were obtained by scraping the website indeed.ca/salaries. A loop was constructed to query the website by modifying the </w:t>
-      </w:r>
-      <w:proofErr w:type="spellStart"/>
-      <w:r>
-        <w:t>url</w:t>
-      </w:r>
-      <w:proofErr w:type="spellEnd"/>
-      <w:r>
-        <w:t xml:space="preserve"> itself, and if a results table was detected, the loop would then scrape all available data from the table using beautiful soup, and continue to the next page of results as long as a &lt;span&gt; tag with a class (“</w:t>
-      </w:r>
-      <w:proofErr w:type="spellStart"/>
-      <w:r>
-        <w:t>cmp</w:t>
-      </w:r>
-      <w:proofErr w:type="spellEnd"/>
-      <w:r>
-        <w:t xml:space="preserve">-pagination-link”) existed. Once results were gathered for all three data science jobs in all provinces, the loop ended and the results were parsed into separate lists </w:t>
-      </w:r>
-      <w:r>
-        <w:t xml:space="preserve">for province, job id, job title, salary and a salary classifier (per month, per year etc.). The lists were then used to create a temporary </w:t>
-      </w:r>
-      <w:proofErr w:type="spellStart"/>
-      <w:r>
-        <w:t>dataframe</w:t>
-      </w:r>
-      <w:proofErr w:type="spellEnd"/>
-      <w:r>
-        <w:t xml:space="preserve">, which adjusted the salary column to ensure all rows yielded a ‘per/year’ value. The final </w:t>
-      </w:r>
-      <w:proofErr w:type="spellStart"/>
-      <w:r>
-        <w:t>dataframe</w:t>
-      </w:r>
-      <w:proofErr w:type="spellEnd"/>
-      <w:r>
-        <w:t xml:space="preserve"> then dropped the classifier column, and was </w:t>
+      <w:r>
+        <w:t xml:space="preserve">The salaries for data analytics jobs were obtained by scraping the website indeed.ca/salaries. A loop was constructed to query the website by modifying the url itself, and if a results table was detected, the loop would then scrape all available data from the table using beautiful soup, and continue to the next page of results as long as a &lt;span&gt; tag with a class (“cmp-pagination-link”) existed. Once results were gathered for all three data science jobs in all provinces, the loop ended and the results were parsed into separate lists </w:t>
+      </w:r>
+      <w:r>
+        <w:t xml:space="preserve">for province, job id, job title, salary and a salary classifier (per month, per year etc.). The lists were then used to create a temporary dataframe, which adjusted the salary column to ensure all rows yielded a ‘per/year’ value. The final dataframe then dropped the classifier column, and was </w:t>
       </w:r>
       <w:r>
         <w:t>exported for loading</w:t>
@@ -3239,100 +3157,37 @@
           <w:lang w:val="en-GB"/>
         </w:rPr>
       </w:pPr>
-      <w:bookmarkStart w:id="6" w:name="_Toc535710612"/>
+      <w:bookmarkStart w:id="7" w:name="_Toc535710612"/>
       <w:r>
         <w:rPr>
           <w:lang w:val="en-GB"/>
         </w:rPr>
-        <w:t xml:space="preserve">Extraction &amp; Transformation of </w:t>
-      </w:r>
-      <w:r>
-        <w:rPr>
-          <w:lang w:val="en-GB"/>
-        </w:rPr>
-        <w:t>Location Data</w:t>
-      </w:r>
-      <w:bookmarkEnd w:id="6"/>
-    </w:p>
-    <w:p>
-      <w:pPr>
-        <w:pStyle w:val="Body1"/>
-      </w:pPr>
-      <w:r>
-        <w:t xml:space="preserve">The final scenario used for the official test consisted of 10 </w:t>
-      </w:r>
-      <w:proofErr w:type="spellStart"/>
-      <w:r>
-        <w:t>vusers</w:t>
-      </w:r>
-      <w:proofErr w:type="spellEnd"/>
-      <w:r>
-        <w:t xml:space="preserve"> of script ALCR2 and 10 </w:t>
-      </w:r>
-      <w:proofErr w:type="spellStart"/>
-      <w:r>
-        <w:t>vusers</w:t>
-      </w:r>
-      <w:proofErr w:type="spellEnd"/>
-      <w:r>
-        <w:t xml:space="preserve"> of script ALCR3, ramping in at a rate of 1 </w:t>
-      </w:r>
-      <w:proofErr w:type="spellStart"/>
-      <w:r>
-        <w:t>vuser</w:t>
-      </w:r>
-      <w:proofErr w:type="spellEnd"/>
-      <w:r>
-        <w:t xml:space="preserve"> every 30 seconds, with a steady state of 30 minutes, and </w:t>
-      </w:r>
-    </w:p>
-    <w:p>
-      <w:pPr>
-        <w:pStyle w:val="Subhead3"/>
-      </w:pPr>
-      <w:bookmarkStart w:id="7" w:name="_Toc535710613"/>
-      <w:r>
-        <w:t xml:space="preserve">Extraction &amp; Transformation of Cost of Living Data from </w:t>
-      </w:r>
-      <w:proofErr w:type="spellStart"/>
-      <w:r>
-        <w:t>Numbeo</w:t>
-      </w:r>
-      <w:bookmarkEnd w:id="7"/>
-      <w:proofErr w:type="spellEnd"/>
-    </w:p>
-    <w:p>
-      <w:pPr>
-        <w:pStyle w:val="Body1"/>
-        <w:rPr>
-          <w:lang w:val="en-GB"/>
-        </w:rPr>
-      </w:pPr>
-    </w:p>
-    <w:p>
-      <w:pPr>
-        <w:pStyle w:val="Body1"/>
-        <w:rPr>
-          <w:lang w:val="en-GB"/>
-        </w:rPr>
-      </w:pPr>
-    </w:p>
-    <w:p>
-      <w:pPr>
-        <w:pStyle w:val="Subhead3"/>
-      </w:pPr>
-      <w:bookmarkStart w:id="8" w:name="_Toc535710614"/>
-      <w:r>
         <w:lastRenderedPageBreak/>
         <w:t xml:space="preserve">Extraction &amp; Transformation of </w:t>
       </w:r>
-      <w:proofErr w:type="spellStart"/>
-      <w:r>
-        <w:t>Popuation</w:t>
-      </w:r>
-      <w:proofErr w:type="spellEnd"/>
-      <w:r>
-        <w:t xml:space="preserve"> Data from Stats Canada</w:t>
+      <w:r>
+        <w:rPr>
+          <w:lang w:val="en-GB"/>
+        </w:rPr>
+        <w:t>Location Data</w:t>
+      </w:r>
+      <w:bookmarkEnd w:id="7"/>
+    </w:p>
+    <w:p>
+      <w:pPr>
+        <w:pStyle w:val="Body1"/>
+      </w:pPr>
+      <w:r>
+        <w:t xml:space="preserve">The final scenario used for the official test consisted of 10 vusers of script ALCR2 and 10 vusers of script ALCR3, ramping in at a rate of 1 vuser every 30 seconds, with a steady state of 30 minutes, and </w:t>
+      </w:r>
+    </w:p>
+    <w:p>
+      <w:pPr>
+        <w:pStyle w:val="Subhead3"/>
+      </w:pPr>
+      <w:bookmarkStart w:id="8" w:name="_Toc535710613"/>
+      <w:r>
+        <w:t>Extraction &amp; Transformation of Cost of Living Data from Numbeo</w:t>
       </w:r>
       <w:bookmarkEnd w:id="8"/>
     </w:p>
@@ -3356,11 +3211,37 @@
       <w:pPr>
         <w:pStyle w:val="Subhead3"/>
       </w:pPr>
-      <w:bookmarkStart w:id="9" w:name="_Toc535710615"/>
+      <w:bookmarkStart w:id="9" w:name="_Toc535710614"/>
+      <w:r>
+        <w:t>Extraction &amp; Transformation of Popuation Data from Stats Canada</w:t>
+      </w:r>
+      <w:bookmarkEnd w:id="9"/>
+    </w:p>
+    <w:p>
+      <w:pPr>
+        <w:pStyle w:val="Body1"/>
+        <w:rPr>
+          <w:lang w:val="en-GB"/>
+        </w:rPr>
+      </w:pPr>
+    </w:p>
+    <w:p>
+      <w:pPr>
+        <w:pStyle w:val="Body1"/>
+        <w:rPr>
+          <w:lang w:val="en-GB"/>
+        </w:rPr>
+      </w:pPr>
+    </w:p>
+    <w:p>
+      <w:pPr>
+        <w:pStyle w:val="Subhead3"/>
+      </w:pPr>
+      <w:bookmarkStart w:id="10" w:name="_Toc535710615"/>
       <w:r>
         <w:t>Merging of Cost of Living Population Data based on Canadian Location</w:t>
       </w:r>
-      <w:bookmarkEnd w:id="9"/>
+      <w:bookmarkEnd w:id="10"/>
     </w:p>
     <w:p>
       <w:pPr>
@@ -3374,11 +3255,11 @@
       <w:pPr>
         <w:pStyle w:val="Subhead3"/>
       </w:pPr>
-      <w:bookmarkStart w:id="10" w:name="_Toc535710616"/>
+      <w:bookmarkStart w:id="11" w:name="_Toc535710616"/>
       <w:r>
         <w:t>Aggregation of Cost of Living &amp; Population Data Based on Provinces</w:t>
       </w:r>
-      <w:bookmarkEnd w:id="10"/>
+      <w:bookmarkEnd w:id="11"/>
     </w:p>
     <w:p>
       <w:pPr>
@@ -3435,7 +3316,7 @@
           <w:lang w:val="en-GB"/>
         </w:rPr>
       </w:pPr>
-      <w:bookmarkStart w:id="11" w:name="_Toc535710617"/>
+      <w:bookmarkStart w:id="12" w:name="_Toc535710617"/>
       <w:r>
         <w:rPr>
           <w:lang w:val="en-GB"/>
@@ -3448,7 +3329,7 @@
         </w:rPr>
         <w:t>Loading of data to sql database</w:t>
       </w:r>
-      <w:bookmarkEnd w:id="11"/>
+      <w:bookmarkEnd w:id="12"/>
     </w:p>
     <w:p>
       <w:pPr>
@@ -3460,16 +3341,11 @@
       <w:r>
         <w:t xml:space="preserve"> to ensure clean data is loaded. The file used to do the final transformation and load into SQL is ‘</w:t>
       </w:r>
-      <w:proofErr w:type="spellStart"/>
       <w:r>
         <w:t>Transform_IntoSQL</w:t>
       </w:r>
       <w:r>
-        <w:t>.jpynb</w:t>
-      </w:r>
-      <w:proofErr w:type="spellEnd"/>
-      <w:r>
-        <w:t>’.</w:t>
+        <w:t>.jpynb’.</w:t>
       </w:r>
     </w:p>
     <w:p>
@@ -3528,15 +3404,7 @@
         </w:numPr>
       </w:pPr>
       <w:r>
-        <w:t xml:space="preserve">Canadian city information from Stats Canada API and </w:t>
-      </w:r>
-      <w:proofErr w:type="spellStart"/>
-      <w:r>
-        <w:t>Numbeo</w:t>
-      </w:r>
-      <w:proofErr w:type="spellEnd"/>
-      <w:r>
-        <w:t xml:space="preserve"> API in csv form (</w:t>
+        <w:t>Canadian city information from Stats Canada API and Numbeo API in csv form (</w:t>
       </w:r>
       <w:r>
         <w:t>complete_city_df.csv</w:t>
@@ -3554,15 +3422,7 @@
         </w:numPr>
       </w:pPr>
       <w:r>
-        <w:t xml:space="preserve">Canadian province information from Stats Canada API and </w:t>
-      </w:r>
-      <w:proofErr w:type="spellStart"/>
-      <w:r>
-        <w:t>Numbeo</w:t>
-      </w:r>
-      <w:proofErr w:type="spellEnd"/>
-      <w:r>
-        <w:t xml:space="preserve"> API in csv form (</w:t>
+        <w:t>Canadian province information from Stats Canada API and Numbeo API in csv form (</w:t>
       </w:r>
       <w:r>
         <w:t>province_df.csv</w:t>
@@ -3576,15 +3436,7 @@
         <w:pStyle w:val="Body1"/>
       </w:pPr>
       <w:r>
-        <w:t xml:space="preserve">The purpose of this section of the project is to create 5 clean tables that are interlinked and loaded onto MySQL. The 5 tables are: </w:t>
-      </w:r>
-      <w:proofErr w:type="spellStart"/>
-      <w:r>
-        <w:t>Job_Class</w:t>
-      </w:r>
-      <w:proofErr w:type="spellEnd"/>
-      <w:r>
-        <w:t>, Jobs, Cities, Provinces, Salaries</w:t>
+        <w:t>The purpose of this section of the project is to create 5 clean tables that are interlinked and loaded onto MySQL. The 5 tables are: Job_Class, Jobs, Cities, Provinces, Salaries</w:t>
       </w:r>
       <w:r>
         <w:t>.</w:t>
@@ -3594,13 +3446,9 @@
       <w:pPr>
         <w:pStyle w:val="Subhead3"/>
       </w:pPr>
-      <w:proofErr w:type="spellStart"/>
-      <w:r>
-        <w:t>Job_Class</w:t>
-      </w:r>
-      <w:proofErr w:type="spellEnd"/>
-      <w:r>
-        <w:t xml:space="preserve"> Table</w:t>
+      <w:r>
+        <w:lastRenderedPageBreak/>
+        <w:t>Job_Class Table</w:t>
       </w:r>
     </w:p>
     <w:p>
@@ -3614,300 +3462,180 @@
         <w:rPr>
           <w:lang w:val="en-GB"/>
         </w:rPr>
+        <w:t>The job_Class table was a manually made dataframe to assign a Class_ID</w:t>
+      </w:r>
+      <w:r>
+        <w:rPr>
+          <w:lang w:val="en-GB"/>
+        </w:rPr>
+        <w:t xml:space="preserve"> (eventually will act as primary key in SQL)</w:t>
+      </w:r>
+      <w:r>
+        <w:rPr>
+          <w:lang w:val="en-GB"/>
+        </w:rPr>
+        <w:t xml:space="preserve"> to Data Analyst, Data Engineer, and Data Scientist. We included </w:t>
+      </w:r>
+      <w:proofErr w:type="gramStart"/>
+      <w:r>
+        <w:rPr>
+          <w:lang w:val="en-GB"/>
+        </w:rPr>
+        <w:t>an Other</w:t>
+      </w:r>
+      <w:proofErr w:type="gramEnd"/>
+      <w:r>
+        <w:rPr>
+          <w:lang w:val="en-GB"/>
+        </w:rPr>
+        <w:t xml:space="preserve"> job_Class because the job posting scrap yielded job titles other than Data Analyst, Data Engineer, and Data Scientist, and we did not want to discard them as they had ‘Data’ in the job title.</w:t>
+      </w:r>
+    </w:p>
+    <w:p>
+      <w:pPr>
+        <w:pStyle w:val="Subhead3"/>
+      </w:pPr>
+      <w:r>
+        <w:t>Provinces Table</w:t>
+      </w:r>
+    </w:p>
+    <w:p>
+      <w:pPr>
+        <w:pStyle w:val="Body1"/>
+        <w:rPr>
+          <w:lang w:val="en-GB"/>
+        </w:rPr>
+      </w:pPr>
+      <w:r>
+        <w:rPr>
+          <w:lang w:val="en-GB"/>
+        </w:rPr>
         <w:t xml:space="preserve">The </w:t>
       </w:r>
-      <w:proofErr w:type="spellStart"/>
       <w:r>
         <w:rPr>
           <w:lang w:val="en-GB"/>
         </w:rPr>
-        <w:t>job_Class</w:t>
-      </w:r>
-      <w:proofErr w:type="spellEnd"/>
+        <w:t xml:space="preserve">base of the </w:t>
+      </w:r>
       <w:r>
         <w:rPr>
           <w:lang w:val="en-GB"/>
         </w:rPr>
-        <w:t xml:space="preserve"> table was a manually made </w:t>
-      </w:r>
-      <w:proofErr w:type="spellStart"/>
+        <w:t xml:space="preserve">provinces table </w:t>
+      </w:r>
       <w:r>
         <w:rPr>
           <w:lang w:val="en-GB"/>
         </w:rPr>
-        <w:t>dataframe</w:t>
-      </w:r>
-      <w:proofErr w:type="spellEnd"/>
+        <w:t xml:space="preserve">was made from a </w:t>
+      </w:r>
+      <w:proofErr w:type="gramStart"/>
       <w:r>
         <w:rPr>
           <w:lang w:val="en-GB"/>
         </w:rPr>
-        <w:t xml:space="preserve"> to assign a </w:t>
-      </w:r>
-      <w:proofErr w:type="spellStart"/>
+        <w:t>pd.read</w:t>
+      </w:r>
+      <w:proofErr w:type="gramEnd"/>
       <w:r>
         <w:rPr>
           <w:lang w:val="en-GB"/>
         </w:rPr>
-        <w:t>Class_ID</w:t>
-      </w:r>
-      <w:proofErr w:type="spellEnd"/>
+        <w:t xml:space="preserve">_html scrape of the Wikipedia page for Canadian provinces. It was merged with the province_df.csv on the province abbreviation. Each province was given a province_ID that will act as a primary key in SQL. ‘Other’ was also included in the provinces table because some of the cities yielded from the job postings scrape of indeed.ca could not be matched to </w:t>
+      </w:r>
       <w:r>
         <w:rPr>
           <w:lang w:val="en-GB"/>
         </w:rPr>
-        <w:t xml:space="preserve"> (eventually will act as primary key in SQL)</w:t>
-      </w:r>
+        <w:t>city on the city table and therefore could not be matched to a province.</w:t>
+      </w:r>
+    </w:p>
+    <w:p>
+      <w:pPr>
+        <w:pStyle w:val="Subhead3"/>
+      </w:pPr>
+      <w:r>
+        <w:t>Salaries Table</w:t>
+      </w:r>
+    </w:p>
+    <w:p>
+      <w:pPr>
+        <w:pStyle w:val="Body1"/>
+      </w:pPr>
       <w:r>
         <w:rPr>
           <w:lang w:val="en-GB"/>
         </w:rPr>
-        <w:t xml:space="preserve"> to Data Analyst, Data Engineer, and Data Scientist. We included </w:t>
-      </w:r>
-      <w:proofErr w:type="gramStart"/>
+        <w:t xml:space="preserve">The salaries table needed to be merged with the job_Class Table and Province Table. Prior to the merges, the provinces column of the raw salaries table (from the </w:t>
+      </w:r>
+      <w:r>
+        <w:t>Salary_extracted_input.csv</w:t>
+      </w:r>
+      <w:r>
+        <w:t xml:space="preserve">) needed to be match the provinces column of the provinces table in terms of string. The python library ‘fuzzy wuzzy’ (string matching library) was used </w:t>
+      </w:r>
+      <w:r>
+        <w:t xml:space="preserve">to accomplish this. </w:t>
+      </w:r>
+    </w:p>
+    <w:p>
+      <w:pPr>
+        <w:pStyle w:val="Subhead3"/>
+      </w:pPr>
+      <w:r>
+        <w:t>Cities Table</w:t>
+      </w:r>
+    </w:p>
+    <w:p>
+      <w:pPr>
+        <w:pStyle w:val="Body1"/>
+      </w:pPr>
       <w:r>
         <w:rPr>
           <w:lang w:val="en-GB"/>
         </w:rPr>
-        <w:t>an Other</w:t>
-      </w:r>
-      <w:proofErr w:type="gramEnd"/>
+        <w:t xml:space="preserve">The raw city table (from </w:t>
+      </w:r>
+      <w:r>
+        <w:t>complete_city_df.csv</w:t>
+      </w:r>
+      <w:r>
+        <w:t xml:space="preserve">) needed to be merged with the provinces table. Prior to merging, </w:t>
+      </w:r>
+      <w:r>
+        <w:t xml:space="preserve">an ‘Other’ city needed to be created with ‘Other’ as the province because the jobs table included cities that are not in the city table that will be categories under ‘Other’. A </w:t>
+      </w:r>
+      <w:r>
+        <w:t>unique city_ID is assigned to all the cities in the city table (to act as the primary key in SQL).</w:t>
+      </w:r>
+    </w:p>
+    <w:p>
+      <w:pPr>
+        <w:pStyle w:val="Subhead3"/>
+      </w:pPr>
+      <w:r>
+        <w:t xml:space="preserve"> </w:t>
+      </w:r>
+      <w:r>
+        <w:t>Jobs Table</w:t>
+      </w:r>
+    </w:p>
+    <w:p>
+      <w:pPr>
+        <w:pStyle w:val="Body1"/>
+      </w:pPr>
       <w:r>
         <w:rPr>
           <w:lang w:val="en-GB"/>
         </w:rPr>
-        <w:t xml:space="preserve"> </w:t>
-      </w:r>
-      <w:proofErr w:type="spellStart"/>
-      <w:r>
-        <w:rPr>
-          <w:lang w:val="en-GB"/>
-        </w:rPr>
-        <w:t>job_Class</w:t>
-      </w:r>
-      <w:proofErr w:type="spellEnd"/>
-      <w:r>
-        <w:rPr>
-          <w:lang w:val="en-GB"/>
-        </w:rPr>
-        <w:t xml:space="preserve"> because the job posting scrap yielded job titles other than Data Analyst, Data Engineer, and Data Scientist, and we did not want to discard them as they had ‘Data’ in the job title.</w:t>
-      </w:r>
-    </w:p>
-    <w:p>
-      <w:pPr>
-        <w:pStyle w:val="Subhead3"/>
-      </w:pPr>
-      <w:r>
-        <w:lastRenderedPageBreak/>
-        <w:t>Provinces Table</w:t>
-      </w:r>
-    </w:p>
-    <w:p>
-      <w:pPr>
-        <w:pStyle w:val="Body1"/>
-        <w:rPr>
-          <w:lang w:val="en-GB"/>
-        </w:rPr>
-      </w:pPr>
-      <w:r>
-        <w:rPr>
-          <w:lang w:val="en-GB"/>
-        </w:rPr>
-        <w:t xml:space="preserve">The </w:t>
-      </w:r>
-      <w:r>
-        <w:rPr>
-          <w:lang w:val="en-GB"/>
-        </w:rPr>
-        <w:t xml:space="preserve">base of the </w:t>
-      </w:r>
-      <w:r>
-        <w:rPr>
-          <w:lang w:val="en-GB"/>
-        </w:rPr>
-        <w:t xml:space="preserve">provinces table </w:t>
-      </w:r>
-      <w:r>
-        <w:rPr>
-          <w:lang w:val="en-GB"/>
-        </w:rPr>
-        <w:t xml:space="preserve">was made from a </w:t>
-      </w:r>
-      <w:proofErr w:type="spellStart"/>
-      <w:proofErr w:type="gramStart"/>
-      <w:r>
-        <w:rPr>
-          <w:lang w:val="en-GB"/>
-        </w:rPr>
-        <w:t>pd.read</w:t>
-      </w:r>
-      <w:proofErr w:type="gramEnd"/>
-      <w:r>
-        <w:rPr>
-          <w:lang w:val="en-GB"/>
-        </w:rPr>
-        <w:t>_html</w:t>
-      </w:r>
-      <w:proofErr w:type="spellEnd"/>
-      <w:r>
-        <w:rPr>
-          <w:lang w:val="en-GB"/>
-        </w:rPr>
-        <w:t xml:space="preserve"> scrape of the Wikipedia page for Canadian provinces. It was merged with the province_df.csv on the province abbreviation. Each province was given a </w:t>
-      </w:r>
-      <w:proofErr w:type="spellStart"/>
-      <w:r>
-        <w:rPr>
-          <w:lang w:val="en-GB"/>
-        </w:rPr>
-        <w:t>province_ID</w:t>
-      </w:r>
-      <w:proofErr w:type="spellEnd"/>
-      <w:r>
-        <w:rPr>
-          <w:lang w:val="en-GB"/>
-        </w:rPr>
-        <w:t xml:space="preserve"> that will act as a primary key in SQL. ‘Other’ was also included in the provinces table because some of the cities yielded from the job postings scrape of indeed.ca could not be matched to </w:t>
-      </w:r>
-      <w:r>
-        <w:rPr>
-          <w:lang w:val="en-GB"/>
-        </w:rPr>
-        <w:t>city on the city table and therefore could not be matched to a province.</w:t>
-      </w:r>
-    </w:p>
-    <w:p>
-      <w:pPr>
-        <w:pStyle w:val="Subhead3"/>
-      </w:pPr>
-      <w:r>
-        <w:t>Salaries</w:t>
-      </w:r>
-      <w:r>
-        <w:t xml:space="preserve"> Table</w:t>
-      </w:r>
-    </w:p>
-    <w:p>
-      <w:pPr>
-        <w:pStyle w:val="Body1"/>
-      </w:pPr>
-      <w:r>
-        <w:rPr>
-          <w:lang w:val="en-GB"/>
-        </w:rPr>
-        <w:t xml:space="preserve">The salaries table needed to be merged with the </w:t>
-      </w:r>
-      <w:proofErr w:type="spellStart"/>
-      <w:r>
-        <w:rPr>
-          <w:lang w:val="en-GB"/>
-        </w:rPr>
-        <w:t>job_Class</w:t>
-      </w:r>
-      <w:proofErr w:type="spellEnd"/>
-      <w:r>
-        <w:rPr>
-          <w:lang w:val="en-GB"/>
-        </w:rPr>
-        <w:t xml:space="preserve"> Table and Province Table. Prior to the merges, the provinces column of the raw salaries table (from the </w:t>
-      </w:r>
-      <w:r>
-        <w:t>Salary_extracted_input.csv</w:t>
-      </w:r>
-      <w:r>
-        <w:t xml:space="preserve">) needed to be match the provinces column of the provinces table in terms of string. The python library ‘fuzzy </w:t>
-      </w:r>
-      <w:proofErr w:type="spellStart"/>
-      <w:r>
-        <w:t>wuzzy</w:t>
-      </w:r>
-      <w:proofErr w:type="spellEnd"/>
-      <w:r>
-        <w:t xml:space="preserve">’ (string matching library) was used </w:t>
-      </w:r>
-      <w:r>
-        <w:t xml:space="preserve">to accomplish this. </w:t>
-      </w:r>
-    </w:p>
-    <w:p>
-      <w:pPr>
-        <w:pStyle w:val="Subhead3"/>
-      </w:pPr>
-      <w:r>
-        <w:t>Cities</w:t>
-      </w:r>
-      <w:r>
-        <w:t xml:space="preserve"> Table</w:t>
-      </w:r>
-    </w:p>
-    <w:p>
-      <w:pPr>
-        <w:pStyle w:val="Body1"/>
-      </w:pPr>
-      <w:r>
-        <w:rPr>
-          <w:lang w:val="en-GB"/>
-        </w:rPr>
-        <w:t xml:space="preserve">The raw city table (from </w:t>
-      </w:r>
-      <w:r>
-        <w:t>complete_city_df.csv</w:t>
-      </w:r>
-      <w:r>
-        <w:t xml:space="preserve">) needed to be merged with the provinces table. Prior to merging, </w:t>
-      </w:r>
-      <w:r>
-        <w:t xml:space="preserve">an ‘Other’ city needed to be created with ‘Other’ as the province because the jobs table included cities that are not in the city table that will be categories under ‘Other’. A </w:t>
-      </w:r>
-      <w:r>
-        <w:t xml:space="preserve">unique </w:t>
-      </w:r>
-      <w:proofErr w:type="spellStart"/>
-      <w:r>
-        <w:t>city_ID</w:t>
-      </w:r>
-      <w:proofErr w:type="spellEnd"/>
-      <w:r>
-        <w:t xml:space="preserve"> is assigned to all the cities in the city table (to act as the primary key in SQL).</w:t>
-      </w:r>
-    </w:p>
-    <w:p>
-      <w:pPr>
-        <w:pStyle w:val="Subhead3"/>
-      </w:pPr>
-      <w:r>
-        <w:t xml:space="preserve"> </w:t>
-      </w:r>
-      <w:r>
-        <w:t xml:space="preserve">Jobs </w:t>
-      </w:r>
-      <w:r>
-        <w:t>Table</w:t>
-      </w:r>
-    </w:p>
-    <w:p>
-      <w:pPr>
-        <w:pStyle w:val="Body1"/>
-      </w:pPr>
-      <w:r>
-        <w:rPr>
-          <w:lang w:val="en-GB"/>
-        </w:rPr>
         <w:t>The raw data of the jobs table (</w:t>
       </w:r>
       <w:r>
         <w:t>Job_Posting_extracted_input.csv</w:t>
       </w:r>
       <w:r>
-        <w:t xml:space="preserve">) included columns city, company, job title, province, and summary. This table needed to be merged with the </w:t>
-      </w:r>
-      <w:proofErr w:type="spellStart"/>
-      <w:r>
-        <w:t>job_class</w:t>
-      </w:r>
-      <w:proofErr w:type="spellEnd"/>
-      <w:r>
-        <w:t xml:space="preserve"> table, provinces table, and city table. Prior to the merges, several steps had to be performed to ensure clean merges:</w:t>
+        <w:t>) included columns city, company, job title, province, and summary. This table needed to be merged with the job_class table, provinces table, and city table. Prior to the merges, several steps had to be performed to ensure clean merges:</w:t>
       </w:r>
     </w:p>
     <w:p>
@@ -3924,11 +3652,9 @@
       <w:r>
         <w:t xml:space="preserve">Python library </w:t>
       </w:r>
-      <w:proofErr w:type="spellStart"/>
       <w:r>
         <w:t>unidecode</w:t>
       </w:r>
-      <w:proofErr w:type="spellEnd"/>
       <w:r>
         <w:t xml:space="preserve"> was used on the city column to remove any accents from the French cities (as the city table did not include city names with accents).</w:t>
       </w:r>
@@ -3945,42 +3671,10 @@
         </w:rPr>
       </w:pPr>
       <w:r>
-        <w:t xml:space="preserve">A list of cities that were in the jobs table but not in the city table were generated. The python library ‘fuzzy </w:t>
-      </w:r>
-      <w:proofErr w:type="spellStart"/>
-      <w:r>
-        <w:t>wuzzy</w:t>
-      </w:r>
-      <w:proofErr w:type="spellEnd"/>
-      <w:r>
-        <w:t xml:space="preserve">’ with a score cutoff (80) was used to determine any semantic differences (e.g. Toronto vs. Greater Toronto Area, St. </w:t>
-      </w:r>
-      <w:proofErr w:type="spellStart"/>
-      <w:r>
-        <w:t>Catherines</w:t>
-      </w:r>
-      <w:proofErr w:type="spellEnd"/>
-      <w:r>
-        <w:t xml:space="preserve"> vs. St. </w:t>
-      </w:r>
-      <w:proofErr w:type="spellStart"/>
-      <w:r>
-        <w:t>Catharines</w:t>
-      </w:r>
-      <w:proofErr w:type="spellEnd"/>
-      <w:r>
-        <w:t>, Saanich vs. North Saanich). Cities in the jobs table identified to have minor semantic differences to cities in the cities table were changed. All remaining cities in the job</w:t>
-      </w:r>
-      <w:r>
-        <w:t xml:space="preserve">s table that were not in the cities table were </w:t>
-      </w:r>
-      <w:proofErr w:type="spellStart"/>
-      <w:r>
-        <w:t>categoried</w:t>
-      </w:r>
-      <w:proofErr w:type="spellEnd"/>
-      <w:r>
-        <w:t xml:space="preserve"> under ‘Other’.</w:t>
+        <w:t>A list of cities that were in the jobs table but not in the city table were generated. The python library ‘fuzzy wuzzy’ with a score cutoff (80) was used to determine any semantic differences (e.g. Toronto vs. Greater Toronto Area, St. Catherines vs. St. Catharines, Saanich vs. North Saanich). Cities in the jobs table identified to have minor semantic differences to cities in the cities table were changed. All remaining cities in the job</w:t>
+      </w:r>
+      <w:r>
+        <w:t>s table that were not in the cities table were categoried under ‘Other’.</w:t>
       </w:r>
     </w:p>
     <w:p>
@@ -3995,15 +3689,7 @@
         </w:rPr>
       </w:pPr>
       <w:r>
-        <w:t xml:space="preserve">The provinces in the jobs table were also corrected with fuzzy </w:t>
-      </w:r>
-      <w:proofErr w:type="spellStart"/>
-      <w:r>
-        <w:t>wuzzy</w:t>
-      </w:r>
-      <w:proofErr w:type="spellEnd"/>
-      <w:r>
-        <w:t xml:space="preserve"> as mentioned before.</w:t>
+        <w:t>The provinces in the jobs table were also corrected with fuzzy wuzzy as mentioned before.</w:t>
       </w:r>
     </w:p>
     <w:p>
@@ -4019,6 +3705,7 @@
         <w:pStyle w:val="Subhead3"/>
       </w:pPr>
       <w:r>
+        <w:lastRenderedPageBreak/>
         <w:t>Load onto SQL</w:t>
       </w:r>
     </w:p>
@@ -4033,149 +3720,94 @@
         <w:rPr>
           <w:lang w:val="en-GB"/>
         </w:rPr>
-        <w:t xml:space="preserve">The final </w:t>
-      </w:r>
-      <w:proofErr w:type="spellStart"/>
+        <w:t xml:space="preserve">The final dataframes for the job_Class, provinces, cities, salaries, and jobs were loaded onto SQL through python by creating an engine and using the pd.to_sql method. Primary keys were set using the </w:t>
+      </w:r>
+      <w:proofErr w:type="gramStart"/>
       <w:r>
         <w:rPr>
           <w:lang w:val="en-GB"/>
         </w:rPr>
-        <w:t>dataframes</w:t>
-      </w:r>
-      <w:proofErr w:type="spellEnd"/>
+        <w:t>engine.execute</w:t>
+      </w:r>
+      <w:proofErr w:type="gramEnd"/>
       <w:r>
         <w:rPr>
           <w:lang w:val="en-GB"/>
         </w:rPr>
-        <w:t xml:space="preserve"> for the </w:t>
-      </w:r>
-      <w:proofErr w:type="spellStart"/>
+        <w:t xml:space="preserve"> method where the SQL query </w:t>
+      </w:r>
       <w:r>
         <w:rPr>
           <w:lang w:val="en-GB"/>
         </w:rPr>
-        <w:t>job_Class</w:t>
-      </w:r>
-      <w:proofErr w:type="spellEnd"/>
+        <w:t>'ALTER TABLE `</w:t>
+      </w:r>
       <w:r>
         <w:rPr>
           <w:lang w:val="en-GB"/>
         </w:rPr>
-        <w:t xml:space="preserve">, provinces, cities, salaries, and jobs were loaded onto SQL through python by creating an engine and using the </w:t>
-      </w:r>
-      <w:proofErr w:type="spellStart"/>
+        <w:t>table name</w:t>
+      </w:r>
       <w:r>
         <w:rPr>
           <w:lang w:val="en-GB"/>
         </w:rPr>
-        <w:t>pd.to_sql</w:t>
-      </w:r>
-      <w:proofErr w:type="spellEnd"/>
+        <w:t>` ADD PRIMARY KEY (`</w:t>
+      </w:r>
       <w:r>
         <w:rPr>
           <w:lang w:val="en-GB"/>
         </w:rPr>
-        <w:t xml:space="preserve"> method. Primary keys were set using the </w:t>
-      </w:r>
-      <w:proofErr w:type="spellStart"/>
-      <w:proofErr w:type="gramStart"/>
+        <w:t>column name</w:t>
+      </w:r>
       <w:r>
         <w:rPr>
           <w:lang w:val="en-GB"/>
         </w:rPr>
-        <w:t>engine.execute</w:t>
-      </w:r>
-      <w:proofErr w:type="spellEnd"/>
-      <w:proofErr w:type="gramEnd"/>
+        <w:t>`);'</w:t>
+      </w:r>
       <w:r>
         <w:rPr>
           <w:lang w:val="en-GB"/>
         </w:rPr>
-        <w:t xml:space="preserve"> method where the SQL query </w:t>
-      </w:r>
-      <w:r>
+        <w:t xml:space="preserve"> was called. </w:t>
+      </w:r>
+    </w:p>
+    <w:p>
+      <w:pPr>
+        <w:pStyle w:val="Body1"/>
         <w:rPr>
           <w:lang w:val="en-GB"/>
         </w:rPr>
-        <w:t>'ALTER TABLE `</w:t>
-      </w:r>
-      <w:proofErr w:type="spellStart"/>
-      <w:r>
+      </w:pPr>
+    </w:p>
+    <w:p>
+      <w:pPr>
+        <w:pStyle w:val="Subhead3"/>
+      </w:pPr>
+      <w:r>
+        <w:t>FINAL database</w:t>
+      </w:r>
+    </w:p>
+    <w:p>
+      <w:pPr>
+        <w:pStyle w:val="Body1"/>
         <w:rPr>
           <w:lang w:val="en-GB"/>
         </w:rPr>
-        <w:t>table</w:t>
-      </w:r>
-      <w:proofErr w:type="spellEnd"/>
+      </w:pPr>
       <w:r>
         <w:rPr>
           <w:lang w:val="en-GB"/>
         </w:rPr>
-        <w:t xml:space="preserve"> name</w:t>
+        <w:t xml:space="preserve">Figure 1 below shows the </w:t>
       </w:r>
       <w:r>
         <w:rPr>
           <w:lang w:val="en-GB"/>
         </w:rPr>
-        <w:t>` ADD PRIMARY KEY (`</w:t>
-      </w:r>
-      <w:r>
-        <w:rPr>
-          <w:lang w:val="en-GB"/>
-        </w:rPr>
-        <w:t>column name</w:t>
-      </w:r>
-      <w:r>
-        <w:rPr>
-          <w:lang w:val="en-GB"/>
-        </w:rPr>
-        <w:t>`);'</w:t>
-      </w:r>
-      <w:r>
-        <w:rPr>
-          <w:lang w:val="en-GB"/>
-        </w:rPr>
-        <w:t xml:space="preserve"> was called. </w:t>
-      </w:r>
-    </w:p>
-    <w:p>
-      <w:pPr>
-        <w:pStyle w:val="Body1"/>
-        <w:rPr>
-          <w:lang w:val="en-GB"/>
-        </w:rPr>
-      </w:pPr>
-    </w:p>
-    <w:p>
-      <w:pPr>
-        <w:pStyle w:val="Subhead3"/>
-      </w:pPr>
-      <w:r>
-        <w:lastRenderedPageBreak/>
-        <w:t>FINAL database</w:t>
-      </w:r>
-    </w:p>
-    <w:p>
-      <w:pPr>
-        <w:pStyle w:val="Body1"/>
-        <w:rPr>
-          <w:lang w:val="en-GB"/>
-        </w:rPr>
-      </w:pPr>
-      <w:r>
-        <w:rPr>
-          <w:lang w:val="en-GB"/>
-        </w:rPr>
-        <w:t xml:space="preserve">Figure 1 below shows the </w:t>
-      </w:r>
-      <w:r>
-        <w:rPr>
-          <w:lang w:val="en-GB"/>
-        </w:rPr>
         <w:t xml:space="preserve">final database loaded into MySQL. The black lines denote the connections between the tables (i.e. similar to foreign keys). </w:t>
       </w:r>
-      <w:bookmarkStart w:id="12" w:name="_GoBack"/>
-      <w:bookmarkEnd w:id="12"/>
     </w:p>
     <w:p>
       <w:pPr>
@@ -4395,6 +4027,7 @@
               <w:rPr>
                 <w:noProof/>
               </w:rPr>
+              <w:lastRenderedPageBreak/>
               <w:drawing>
                 <wp:inline distT="0" distB="0" distL="0" distR="0" wp14:anchorId="0BC7556D" wp14:editId="2F429B37">
                   <wp:extent cx="5943600" cy="5753100"/>
@@ -4455,24 +4088,14 @@
             <w:r>
               <w:t xml:space="preserve">Figure </w:t>
             </w:r>
-            <w:r>
-              <w:fldChar w:fldCharType="begin"/>
-            </w:r>
-            <w:r>
-              <w:instrText xml:space="preserve"> SEQ Figure \* ARABIC </w:instrText>
-            </w:r>
-            <w:r>
-              <w:fldChar w:fldCharType="separate"/>
-            </w:r>
-            <w:r>
-              <w:rPr>
-                <w:noProof/>
-              </w:rPr>
-              <w:t>1</w:t>
-            </w:r>
-            <w:r>
-              <w:fldChar w:fldCharType="end"/>
-            </w:r>
+            <w:fldSimple w:instr=" SEQ Figure \* ARABIC ">
+              <w:r>
+                <w:rPr>
+                  <w:noProof/>
+                </w:rPr>
+                <w:t>1</w:t>
+              </w:r>
+            </w:fldSimple>
             <w:r>
               <w:t>: Database Schema</w:t>
             </w:r>
@@ -4608,13 +4231,8 @@
         </w:numPr>
       </w:pPr>
       <w:r>
-        <w:t xml:space="preserve">The Top 5 Cities with the most Data Analytics Job </w:t>
-      </w:r>
-      <w:proofErr w:type="spellStart"/>
-      <w:r>
-        <w:t>Opportunites</w:t>
-      </w:r>
-      <w:proofErr w:type="spellEnd"/>
+        <w:t>The Top 5 Cities with the most Data Analytics Job Opportunites</w:t>
+      </w:r>
     </w:p>
     <w:p>
       <w:pPr>
@@ -4677,21 +4295,7 @@
         <w:rPr>
           <w:lang w:val="en-GB"/>
         </w:rPr>
-        <w:t xml:space="preserve">Interestingly, Alberta, PEI and </w:t>
-      </w:r>
-      <w:proofErr w:type="spellStart"/>
-      <w:r>
-        <w:rPr>
-          <w:lang w:val="en-GB"/>
-        </w:rPr>
-        <w:t>Sasketchwan</w:t>
-      </w:r>
-      <w:proofErr w:type="spellEnd"/>
-      <w:r>
-        <w:rPr>
-          <w:lang w:val="en-GB"/>
-        </w:rPr>
-        <w:t xml:space="preserve"> all have data science opportunities that are in line with Ontario and BC, however given their slightly higher cost of living index, the salary attained in these provinces should be considerably higher in order to convince an individual to forego pursuing opportunities in Ontario, BC, and Quebec, where the cost of living index is quite a bit lower, presumably because these provinces tend to pay higher salaries than the national average.</w:t>
+        <w:t>Interestingly, Alberta, PEI and Sasketchwan all have data science opportunities that are in line with Ontario and BC, however given their slightly higher cost of living index, the salary attained in these provinces should be considerably higher in order to convince an individual to forego pursuing opportunities in Ontario, BC, and Quebec, where the cost of living index is quite a bit lower, presumably because these provinces tend to pay higher salaries than the national average.</w:t>
       </w:r>
       <w:r>
         <w:rPr>
@@ -5188,27 +4792,14 @@
           <w:pPr>
             <w:pStyle w:val="FooterText"/>
           </w:pPr>
-          <w:r>
-            <w:fldChar w:fldCharType="begin"/>
-          </w:r>
-          <w:r>
-            <w:instrText xml:space="preserve"> FILENAME  </w:instrText>
-          </w:r>
-          <w:r>
-            <w:fldChar w:fldCharType="separate"/>
-          </w:r>
-          <w:r>
-            <w:rPr>
-              <w:noProof/>
-            </w:rPr>
-            <w:t>6in6_ProjectETL_DataAnalyticsCareerLandscape_v0 1.docx</w:t>
-          </w:r>
-          <w:r>
-            <w:rPr>
-              <w:noProof/>
-            </w:rPr>
-            <w:fldChar w:fldCharType="end"/>
-          </w:r>
+          <w:fldSimple w:instr=" FILENAME  ">
+            <w:r>
+              <w:rPr>
+                <w:noProof/>
+              </w:rPr>
+              <w:t>6in6_ProjectETL_DataAnalyticsCareerLandscape_v0 1.docx</w:t>
+            </w:r>
+          </w:fldSimple>
         </w:p>
       </w:tc>
       <w:tc>
@@ -13918,7 +13509,7 @@
 </file>
 
 <file path=customXml/itemProps1.xml><?xml version="1.0" encoding="utf-8"?>
-<ds:datastoreItem xmlns:ds="http://schemas.openxmlformats.org/officeDocument/2006/customXml" ds:itemID="{C37850AD-4870-463F-B5BD-AFE9D6E1C63C}">
+<ds:datastoreItem xmlns:ds="http://schemas.openxmlformats.org/officeDocument/2006/customXml" ds:itemID="{CBADD37F-1E45-9E4F-B924-2FDDDABDC51F}">
   <ds:schemaRefs>
     <ds:schemaRef ds:uri="http://schemas.openxmlformats.org/officeDocument/2006/bibliography"/>
   </ds:schemaRefs>

</xml_diff>